<commit_message>
minior updates on invitation email
</commit_message>
<xml_diff>
--- a/documents/strategy/DIGIRAMP strategy-1.9.0.docx
+++ b/documents/strategy/DIGIRAMP strategy-1.9.0.docx
@@ -10,14 +10,6 @@
           <w:szCs w:val="40"/>
         </w:rPr>
       </w:pPr>
-      <w:r>
-        <w:rPr>
-          <w:rFonts w:ascii="Helvetica Neue" w:hAnsi="Helvetica Neue"/>
-          <w:sz w:val="40"/>
-          <w:szCs w:val="40"/>
-        </w:rPr>
-        <w:t xml:space="preserve">  </w:t>
-      </w:r>
       <w:r>
         <w:rPr>
           <w:rFonts w:ascii="Helvetica Neue" w:hAnsi="Helvetica Neue"/>
@@ -247,7 +239,10 @@
         <w:t>Everyone</w:t>
       </w:r>
       <w:r>
-        <w:t xml:space="preserve"> should own their</w:t>
+        <w:t xml:space="preserve"> should own </w:t>
+      </w:r>
+      <w:r>
+        <w:t>his or her</w:t>
       </w:r>
       <w:r>
         <w:t xml:space="preserve"> life</w:t>
@@ -833,18 +828,14 @@
         <w:rPr>
           <w:noProof/>
         </w:rPr>
-      </w:r>
-      <w:r>
-        <w:rPr>
-          <w:noProof/>
-        </w:rPr>
         <w:fldChar w:fldCharType="separate"/>
       </w:r>
       <w:r>
         <w:rPr>
-          <w:noProof/>
-        </w:rPr>
-        <w:t>7</w:t>
+          <w:b w:val="0"/>
+          <w:noProof/>
+        </w:rPr>
+        <w:t>Fejl! Bogmærke er ikke defineret.</w:t>
       </w:r>
       <w:r>
         <w:rPr>
@@ -5209,7 +5200,10 @@
         <w:t>f the players in the music eco</w:t>
       </w:r>
       <w:r>
-        <w:t>system. There are more.</w:t>
+        <w:t>system</w:t>
+      </w:r>
+      <w:r>
+        <w:t>.</w:t>
       </w:r>
     </w:p>
     <w:p/>
@@ -11693,10 +11687,7 @@
         <w:t>DigiRAMP takes 10 cent + 1.1% on credit card transactions minimum 1 cent</w:t>
       </w:r>
     </w:p>
-    <w:p>
-      <w:bookmarkStart w:id="42" w:name="_GoBack"/>
-      <w:bookmarkEnd w:id="42"/>
-    </w:p>
+    <w:p/>
     <w:p>
       <w:r>
         <w:t>There is a limit on free accounts when it comes to features, storage and transactions</w:t>
@@ -11740,233 +11731,233 @@
       <w:pPr>
         <w:pStyle w:val="Overskrift1"/>
       </w:pPr>
-      <w:bookmarkStart w:id="43" w:name="_Toc309031597"/>
+      <w:bookmarkStart w:id="42" w:name="_Toc309031597"/>
       <w:r>
         <w:t>Branding</w:t>
       </w:r>
+      <w:bookmarkEnd w:id="42"/>
+    </w:p>
+    <w:p>
+      <w:pPr>
+        <w:rPr>
+          <w:b/>
+        </w:rPr>
+      </w:pPr>
+      <w:r>
+        <w:rPr>
+          <w:b/>
+        </w:rPr>
+        <w:t>DigiRAMP is a hero brand</w:t>
+      </w:r>
+      <w:r>
+        <w:rPr>
+          <w:b/>
+        </w:rPr>
+        <w:t>.</w:t>
+      </w:r>
+    </w:p>
+    <w:p>
+      <w:r>
+        <w:t xml:space="preserve">We stand up against </w:t>
+      </w:r>
+      <w:r>
+        <w:t xml:space="preserve">all the </w:t>
+      </w:r>
+      <w:r>
+        <w:t>laws and traditions that prevent creators from gett</w:t>
+      </w:r>
+      <w:r>
+        <w:t>ing a fair share for their work. All money belongs to the creators no matter how little or how much</w:t>
+      </w:r>
+    </w:p>
+    <w:p/>
+    <w:p>
+      <w:r>
+        <w:rPr>
+          <w:b/>
+        </w:rPr>
+        <w:t>DigiRAMP is trustworthy</w:t>
+      </w:r>
+      <w:r>
+        <w:t xml:space="preserve">. </w:t>
+      </w:r>
+    </w:p>
+    <w:p>
+      <w:r>
+        <w:t>Transparency.  Accurate information’s</w:t>
+      </w:r>
+    </w:p>
+    <w:p>
+      <w:r>
+        <w:t>Under promise over deliver</w:t>
+      </w:r>
+    </w:p>
+    <w:p>
+      <w:r>
+        <w:t>Equal rights and opportunities to all</w:t>
+      </w:r>
+    </w:p>
+    <w:p/>
+    <w:p>
+      <w:r>
+        <w:rPr>
+          <w:b/>
+        </w:rPr>
+        <w:t>DigiRAMP is t</w:t>
+      </w:r>
+      <w:r>
+        <w:rPr>
+          <w:b/>
+        </w:rPr>
+        <w:t>he little guy</w:t>
+      </w:r>
+      <w:r>
+        <w:t xml:space="preserve">. </w:t>
+      </w:r>
+    </w:p>
+    <w:p>
+      <w:r>
+        <w:t xml:space="preserve">No user is </w:t>
+      </w:r>
+      <w:r>
+        <w:t>too</w:t>
+      </w:r>
+      <w:r>
+        <w:t xml:space="preserve"> small. </w:t>
+      </w:r>
+    </w:p>
+    <w:p>
+      <w:r>
+        <w:t>We meet people where they are</w:t>
+      </w:r>
+    </w:p>
+    <w:p/>
+    <w:p>
+      <w:r>
+        <w:rPr>
+          <w:b/>
+        </w:rPr>
+        <w:t xml:space="preserve">DigiRAMP is a </w:t>
+      </w:r>
+      <w:r>
+        <w:rPr>
+          <w:b/>
+        </w:rPr>
+        <w:t>Young company</w:t>
+      </w:r>
+      <w:r>
+        <w:t xml:space="preserve">. </w:t>
+      </w:r>
+    </w:p>
+    <w:p>
+      <w:r>
+        <w:t>We have been working on this for eight month</w:t>
+      </w:r>
+      <w:r>
+        <w:t>.</w:t>
+      </w:r>
+    </w:p>
+    <w:p/>
+    <w:p>
+      <w:pPr>
+        <w:rPr>
+          <w:b/>
+        </w:rPr>
+      </w:pPr>
+      <w:r>
+        <w:rPr>
+          <w:b/>
+        </w:rPr>
+        <w:t xml:space="preserve">DigiRAMP is </w:t>
+      </w:r>
+      <w:r>
+        <w:rPr>
+          <w:b/>
+        </w:rPr>
+        <w:t>Cool</w:t>
+      </w:r>
+    </w:p>
+    <w:p>
+      <w:r>
+        <w:t>Colors. Graphics. F</w:t>
+      </w:r>
+      <w:r>
+        <w:t>onts and L</w:t>
+      </w:r>
+      <w:r>
+        <w:t xml:space="preserve">ayout matters. </w:t>
+      </w:r>
+    </w:p>
+    <w:p>
+      <w:r>
+        <w:t>Workflows is a core feature</w:t>
+      </w:r>
+      <w:r>
+        <w:t>. Users can make their won style</w:t>
+      </w:r>
+    </w:p>
+    <w:p/>
+    <w:p>
+      <w:r>
+        <w:rPr>
+          <w:rStyle w:val="Overskrift2Tegn"/>
+        </w:rPr>
+        <w:t>DigiRAMP do not own the users</w:t>
+      </w:r>
+      <w:r>
+        <w:t>.</w:t>
+      </w:r>
+    </w:p>
+    <w:p>
+      <w:r>
+        <w:t>Unlike on most other social network DigiRAMP give access to data about followers and buyers</w:t>
+      </w:r>
+    </w:p>
+    <w:p/>
+    <w:p>
+      <w:r>
+        <w:rPr>
+          <w:rStyle w:val="Overskrift2Tegn"/>
+        </w:rPr>
+        <w:t>DigiRAMP is open to the world</w:t>
+      </w:r>
+      <w:r>
+        <w:t>.</w:t>
+      </w:r>
+    </w:p>
+    <w:p>
+      <w:r>
+        <w:t xml:space="preserve">Integration with </w:t>
+      </w:r>
+      <w:r>
+        <w:t xml:space="preserve">as many </w:t>
+      </w:r>
+      <w:r>
+        <w:t>ext</w:t>
+      </w:r>
+      <w:r>
+        <w:t>ernal services</w:t>
+      </w:r>
+      <w:r>
+        <w:t>. Sites. Devices</w:t>
+      </w:r>
+      <w:r>
+        <w:t xml:space="preserve"> as possible</w:t>
+      </w:r>
+      <w:r>
+        <w:t xml:space="preserve"> is one of the key features of DigiRAMP</w:t>
+      </w:r>
+    </w:p>
+    <w:p/>
+    <w:p>
+      <w:pPr>
+        <w:pStyle w:val="Overskrift2"/>
+      </w:pPr>
+      <w:bookmarkStart w:id="43" w:name="_Toc309031598"/>
+      <w:r>
+        <w:t>DigiRAMP lets user owns their life</w:t>
+      </w:r>
       <w:bookmarkEnd w:id="43"/>
-    </w:p>
-    <w:p>
-      <w:pPr>
-        <w:rPr>
-          <w:b/>
-        </w:rPr>
-      </w:pPr>
-      <w:r>
-        <w:rPr>
-          <w:b/>
-        </w:rPr>
-        <w:t>DigiRAMP is a hero brand</w:t>
-      </w:r>
-      <w:r>
-        <w:rPr>
-          <w:b/>
-        </w:rPr>
-        <w:t>.</w:t>
-      </w:r>
-    </w:p>
-    <w:p>
-      <w:r>
-        <w:t xml:space="preserve">We stand up against </w:t>
-      </w:r>
-      <w:r>
-        <w:t xml:space="preserve">all the </w:t>
-      </w:r>
-      <w:r>
-        <w:t>laws and traditions that prevent creators from gett</w:t>
-      </w:r>
-      <w:r>
-        <w:t>ing a fair share for their work. All money belongs to the creators no matter how little or how much</w:t>
-      </w:r>
-    </w:p>
-    <w:p/>
-    <w:p>
-      <w:r>
-        <w:rPr>
-          <w:b/>
-        </w:rPr>
-        <w:t>DigiRAMP is trustworthy</w:t>
-      </w:r>
-      <w:r>
-        <w:t xml:space="preserve">. </w:t>
-      </w:r>
-    </w:p>
-    <w:p>
-      <w:r>
-        <w:t>Transparency.  Accurate information’s</w:t>
-      </w:r>
-    </w:p>
-    <w:p>
-      <w:r>
-        <w:t>Under promise over deliver</w:t>
-      </w:r>
-    </w:p>
-    <w:p>
-      <w:r>
-        <w:t>Equal rights and opportunities to all</w:t>
-      </w:r>
-    </w:p>
-    <w:p/>
-    <w:p>
-      <w:r>
-        <w:rPr>
-          <w:b/>
-        </w:rPr>
-        <w:t>DigiRAMP is t</w:t>
-      </w:r>
-      <w:r>
-        <w:rPr>
-          <w:b/>
-        </w:rPr>
-        <w:t>he little guy</w:t>
-      </w:r>
-      <w:r>
-        <w:t xml:space="preserve">. </w:t>
-      </w:r>
-    </w:p>
-    <w:p>
-      <w:r>
-        <w:t xml:space="preserve">No user is </w:t>
-      </w:r>
-      <w:r>
-        <w:t>too</w:t>
-      </w:r>
-      <w:r>
-        <w:t xml:space="preserve"> small. </w:t>
-      </w:r>
-    </w:p>
-    <w:p>
-      <w:r>
-        <w:t>We meet people where they are</w:t>
-      </w:r>
-    </w:p>
-    <w:p/>
-    <w:p>
-      <w:r>
-        <w:rPr>
-          <w:b/>
-        </w:rPr>
-        <w:t xml:space="preserve">DigiRAMP is a </w:t>
-      </w:r>
-      <w:r>
-        <w:rPr>
-          <w:b/>
-        </w:rPr>
-        <w:t>Young company</w:t>
-      </w:r>
-      <w:r>
-        <w:t xml:space="preserve">. </w:t>
-      </w:r>
-    </w:p>
-    <w:p>
-      <w:r>
-        <w:t>We have been working on this for eight month</w:t>
-      </w:r>
-      <w:r>
-        <w:t>.</w:t>
-      </w:r>
-    </w:p>
-    <w:p/>
-    <w:p>
-      <w:pPr>
-        <w:rPr>
-          <w:b/>
-        </w:rPr>
-      </w:pPr>
-      <w:r>
-        <w:rPr>
-          <w:b/>
-        </w:rPr>
-        <w:t xml:space="preserve">DigiRAMP is </w:t>
-      </w:r>
-      <w:r>
-        <w:rPr>
-          <w:b/>
-        </w:rPr>
-        <w:t>Cool</w:t>
-      </w:r>
-    </w:p>
-    <w:p>
-      <w:r>
-        <w:t>Colors. Graphics. F</w:t>
-      </w:r>
-      <w:r>
-        <w:t>onts and L</w:t>
-      </w:r>
-      <w:r>
-        <w:t xml:space="preserve">ayout matters. </w:t>
-      </w:r>
-    </w:p>
-    <w:p>
-      <w:r>
-        <w:t>Workflows is a core feature</w:t>
-      </w:r>
-      <w:r>
-        <w:t>. Users can make their won style</w:t>
-      </w:r>
-    </w:p>
-    <w:p/>
-    <w:p>
-      <w:r>
-        <w:rPr>
-          <w:rStyle w:val="Overskrift2Tegn"/>
-        </w:rPr>
-        <w:t>DigiRAMP do not own the users</w:t>
-      </w:r>
-      <w:r>
-        <w:t>.</w:t>
-      </w:r>
-    </w:p>
-    <w:p>
-      <w:r>
-        <w:t>Unlike on most other social network DigiRAMP give access to data about followers and buyers</w:t>
-      </w:r>
-    </w:p>
-    <w:p/>
-    <w:p>
-      <w:r>
-        <w:rPr>
-          <w:rStyle w:val="Overskrift2Tegn"/>
-        </w:rPr>
-        <w:t>DigiRAMP is open to the world</w:t>
-      </w:r>
-      <w:r>
-        <w:t>.</w:t>
-      </w:r>
-    </w:p>
-    <w:p>
-      <w:r>
-        <w:t xml:space="preserve">Integration with </w:t>
-      </w:r>
-      <w:r>
-        <w:t xml:space="preserve">as many </w:t>
-      </w:r>
-      <w:r>
-        <w:t>ext</w:t>
-      </w:r>
-      <w:r>
-        <w:t>ernal services</w:t>
-      </w:r>
-      <w:r>
-        <w:t>. Sites. Devices</w:t>
-      </w:r>
-      <w:r>
-        <w:t xml:space="preserve"> as possible</w:t>
-      </w:r>
-      <w:r>
-        <w:t xml:space="preserve"> is one of the key features of DigiRAMP</w:t>
-      </w:r>
-    </w:p>
-    <w:p/>
-    <w:p>
-      <w:pPr>
-        <w:pStyle w:val="Overskrift2"/>
-      </w:pPr>
-      <w:bookmarkStart w:id="44" w:name="_Toc309031598"/>
-      <w:r>
-        <w:t>DigiRAMP lets user owns their life</w:t>
-      </w:r>
-      <w:bookmarkEnd w:id="44"/>
     </w:p>
     <w:p>
       <w:r>
@@ -11992,7 +11983,7 @@
       <w:pPr>
         <w:pStyle w:val="Overskrift1"/>
       </w:pPr>
-      <w:bookmarkStart w:id="45" w:name="_Toc309031599"/>
+      <w:bookmarkStart w:id="44" w:name="_Toc309031599"/>
       <w:r>
         <w:t>Evaluation of</w:t>
       </w:r>
@@ -12002,24 +11993,29 @@
       <w:r>
         <w:t>user vs. company value on social networks</w:t>
       </w:r>
+      <w:bookmarkEnd w:id="44"/>
+    </w:p>
+    <w:p>
+      <w:pPr>
+        <w:rPr>
+          <w:b/>
+        </w:rPr>
+      </w:pPr>
+    </w:p>
+    <w:p>
+      <w:pPr>
+        <w:pStyle w:val="Overskrift2"/>
+      </w:pPr>
+      <w:bookmarkStart w:id="45" w:name="_Toc309031600"/>
+      <w:r>
+        <w:t>Hello</w:t>
+      </w:r>
+      <w:bookmarkStart w:id="46" w:name="_GoBack"/>
+      <w:bookmarkEnd w:id="46"/>
+      <w:r>
+        <w:t>Clue</w:t>
+      </w:r>
       <w:bookmarkEnd w:id="45"/>
-    </w:p>
-    <w:p>
-      <w:pPr>
-        <w:rPr>
-          <w:b/>
-        </w:rPr>
-      </w:pPr>
-    </w:p>
-    <w:p>
-      <w:pPr>
-        <w:pStyle w:val="Overskrift2"/>
-      </w:pPr>
-      <w:bookmarkStart w:id="46" w:name="_Toc309031600"/>
-      <w:r>
-        <w:t>Clue</w:t>
-      </w:r>
-      <w:bookmarkEnd w:id="46"/>
     </w:p>
     <w:p>
       <w:hyperlink r:id="rId39" w:history="1">

</xml_diff>

<commit_message>
removed split AB test
</commit_message>
<xml_diff>
--- a/documents/strategy/DIGIRAMP strategy-1.9.0.docx
+++ b/documents/strategy/DIGIRAMP strategy-1.9.0.docx
@@ -63,7 +63,14 @@
         <w:t>utomation</w:t>
       </w:r>
       <w:r>
-        <w:t xml:space="preserve"> and Pay stakeholders in </w:t>
+        <w:t xml:space="preserve"> </w:t>
+      </w:r>
+    </w:p>
+    <w:p>
+      <w:bookmarkStart w:id="0" w:name="_GoBack"/>
+      <w:bookmarkEnd w:id="0"/>
+      <w:r>
+        <w:t xml:space="preserve">Pay stakeholders in </w:t>
       </w:r>
       <w:r>
         <w:t>real-time</w:t>
@@ -253,6 +260,7 @@
     <w:p/>
     <w:p>
       <w:r>
+        <w:lastRenderedPageBreak/>
         <w:br w:type="page"/>
       </w:r>
     </w:p>
@@ -5090,7 +5098,7 @@
       <w:pPr>
         <w:pStyle w:val="Overskrift1"/>
       </w:pPr>
-      <w:bookmarkStart w:id="0" w:name="_Toc309031554"/>
+      <w:bookmarkStart w:id="1" w:name="_Toc309031554"/>
       <w:r>
         <w:t xml:space="preserve">DigiRAMP an </w:t>
       </w:r>
@@ -5103,7 +5111,7 @@
       <w:r>
         <w:t xml:space="preserve"> for music</w:t>
       </w:r>
-      <w:bookmarkEnd w:id="0"/>
+      <w:bookmarkEnd w:id="1"/>
     </w:p>
     <w:p>
       <w:r>
@@ -5217,14 +5225,14 @@
       <w:pPr>
         <w:pStyle w:val="Overskrift1"/>
       </w:pPr>
-      <w:bookmarkStart w:id="1" w:name="_Toc309031555"/>
+      <w:bookmarkStart w:id="2" w:name="_Toc309031555"/>
       <w:r>
         <w:t>Users</w:t>
       </w:r>
       <w:r>
         <w:t xml:space="preserve"> on DigiRAMP</w:t>
       </w:r>
-      <w:bookmarkEnd w:id="1"/>
+      <w:bookmarkEnd w:id="2"/>
     </w:p>
     <w:p>
       <w:r>
@@ -5287,11 +5295,11 @@
       <w:pPr>
         <w:pStyle w:val="Overskrift2"/>
       </w:pPr>
-      <w:bookmarkStart w:id="2" w:name="_Toc309031556"/>
+      <w:bookmarkStart w:id="3" w:name="_Toc309031556"/>
       <w:r>
         <w:t>Listeners and fans</w:t>
       </w:r>
-      <w:bookmarkEnd w:id="2"/>
+      <w:bookmarkEnd w:id="3"/>
     </w:p>
     <w:p>
       <w:r>
@@ -5424,11 +5432,11 @@
       <w:pPr>
         <w:pStyle w:val="Overskrift2"/>
       </w:pPr>
-      <w:bookmarkStart w:id="3" w:name="_Toc309031557"/>
+      <w:bookmarkStart w:id="4" w:name="_Toc309031557"/>
       <w:r>
         <w:t>Influencers</w:t>
       </w:r>
-      <w:bookmarkEnd w:id="3"/>
+      <w:bookmarkEnd w:id="4"/>
     </w:p>
     <w:p>
       <w:r>
@@ -5526,14 +5534,14 @@
       <w:pPr>
         <w:pStyle w:val="Overskrift2"/>
       </w:pPr>
-      <w:bookmarkStart w:id="4" w:name="_Toc309031558"/>
+      <w:bookmarkStart w:id="5" w:name="_Toc309031558"/>
       <w:r>
         <w:t xml:space="preserve">Aspirational artists / </w:t>
       </w:r>
       <w:r>
         <w:t>Amateurs</w:t>
       </w:r>
-      <w:bookmarkEnd w:id="4"/>
+      <w:bookmarkEnd w:id="5"/>
     </w:p>
     <w:p>
       <w:r>
@@ -5709,11 +5717,11 @@
       <w:pPr>
         <w:pStyle w:val="Overskrift2"/>
       </w:pPr>
-      <w:bookmarkStart w:id="5" w:name="_Toc309031559"/>
+      <w:bookmarkStart w:id="6" w:name="_Toc309031559"/>
       <w:r>
         <w:t>Professionals</w:t>
       </w:r>
-      <w:bookmarkEnd w:id="5"/>
+      <w:bookmarkEnd w:id="6"/>
     </w:p>
     <w:p>
       <w:r>
@@ -5790,11 +5798,11 @@
       <w:pPr>
         <w:pStyle w:val="Overskrift2"/>
       </w:pPr>
-      <w:bookmarkStart w:id="6" w:name="_Toc309031560"/>
+      <w:bookmarkStart w:id="7" w:name="_Toc309031560"/>
       <w:r>
         <w:t>Brands and Advertisers</w:t>
       </w:r>
-      <w:bookmarkEnd w:id="6"/>
+      <w:bookmarkEnd w:id="7"/>
     </w:p>
     <w:p>
       <w:r>
@@ -5873,14 +5881,14 @@
       <w:pPr>
         <w:pStyle w:val="Overskrift1"/>
       </w:pPr>
-      <w:bookmarkStart w:id="7" w:name="_Toc309031561"/>
+      <w:bookmarkStart w:id="8" w:name="_Toc309031561"/>
       <w:r>
         <w:t>Content</w:t>
       </w:r>
       <w:r>
         <w:t xml:space="preserve"> Providers</w:t>
       </w:r>
-      <w:bookmarkEnd w:id="7"/>
+      <w:bookmarkEnd w:id="8"/>
     </w:p>
     <w:p>
       <w:r>
@@ -5992,11 +6000,11 @@
       <w:pPr>
         <w:pStyle w:val="Overskrift2"/>
       </w:pPr>
-      <w:bookmarkStart w:id="8" w:name="_Toc309031563"/>
+      <w:bookmarkStart w:id="9" w:name="_Toc309031563"/>
       <w:r>
         <w:t>Indie labels</w:t>
       </w:r>
-      <w:bookmarkEnd w:id="8"/>
+      <w:bookmarkEnd w:id="9"/>
     </w:p>
     <w:p>
       <w:pPr>
@@ -6044,11 +6052,11 @@
       <w:pPr>
         <w:pStyle w:val="Overskrift2"/>
       </w:pPr>
-      <w:bookmarkStart w:id="9" w:name="_Toc309031564"/>
+      <w:bookmarkStart w:id="10" w:name="_Toc309031564"/>
       <w:r>
         <w:t>Professional creators</w:t>
       </w:r>
-      <w:bookmarkEnd w:id="9"/>
+      <w:bookmarkEnd w:id="10"/>
     </w:p>
     <w:p>
       <w:pPr>
@@ -6138,11 +6146,11 @@
       <w:pPr>
         <w:pStyle w:val="Overskrift2"/>
       </w:pPr>
-      <w:bookmarkStart w:id="10" w:name="_Toc309031565"/>
+      <w:bookmarkStart w:id="11" w:name="_Toc309031565"/>
       <w:r>
         <w:t>Aspirational artists and amateurs</w:t>
       </w:r>
-      <w:bookmarkEnd w:id="10"/>
+      <w:bookmarkEnd w:id="11"/>
     </w:p>
     <w:p>
       <w:pPr>
@@ -6262,11 +6270,11 @@
       <w:pPr>
         <w:pStyle w:val="Overskrift2"/>
       </w:pPr>
-      <w:bookmarkStart w:id="11" w:name="_Toc309031566"/>
+      <w:bookmarkStart w:id="12" w:name="_Toc309031566"/>
       <w:r>
         <w:t>Bands</w:t>
       </w:r>
-      <w:bookmarkEnd w:id="11"/>
+      <w:bookmarkEnd w:id="12"/>
     </w:p>
     <w:p>
       <w:pPr>
@@ -6395,14 +6403,14 @@
       <w:pPr>
         <w:pStyle w:val="Overskrift1"/>
       </w:pPr>
-      <w:bookmarkStart w:id="12" w:name="_Toc309031567"/>
+      <w:bookmarkStart w:id="13" w:name="_Toc309031567"/>
       <w:r>
         <w:t xml:space="preserve">Music </w:t>
       </w:r>
       <w:r>
         <w:t>buyers</w:t>
       </w:r>
-      <w:bookmarkEnd w:id="12"/>
+      <w:bookmarkEnd w:id="13"/>
     </w:p>
     <w:p>
       <w:r>
@@ -6414,11 +6422,11 @@
       <w:pPr>
         <w:pStyle w:val="Overskrift2"/>
       </w:pPr>
-      <w:bookmarkStart w:id="13" w:name="_Toc309031568"/>
+      <w:bookmarkStart w:id="14" w:name="_Toc309031568"/>
       <w:r>
         <w:t>Consumers</w:t>
       </w:r>
-      <w:bookmarkEnd w:id="13"/>
+      <w:bookmarkEnd w:id="14"/>
     </w:p>
     <w:p>
       <w:r>
@@ -6516,11 +6524,11 @@
       <w:pPr>
         <w:pStyle w:val="Overskrift2"/>
       </w:pPr>
-      <w:bookmarkStart w:id="14" w:name="_Toc309031569"/>
+      <w:bookmarkStart w:id="15" w:name="_Toc309031569"/>
       <w:r>
         <w:t>Music supervisors</w:t>
       </w:r>
-      <w:bookmarkEnd w:id="14"/>
+      <w:bookmarkEnd w:id="15"/>
     </w:p>
     <w:p>
       <w:r>
@@ -6600,11 +6608,11 @@
       <w:pPr>
         <w:pStyle w:val="Overskrift2"/>
       </w:pPr>
-      <w:bookmarkStart w:id="15" w:name="_Toc309031570"/>
+      <w:bookmarkStart w:id="16" w:name="_Toc309031570"/>
       <w:r>
         <w:t>Resellers / Curators</w:t>
       </w:r>
-      <w:bookmarkEnd w:id="15"/>
+      <w:bookmarkEnd w:id="16"/>
     </w:p>
     <w:p>
       <w:r>
@@ -6694,14 +6702,14 @@
       <w:pPr>
         <w:pStyle w:val="Overskrift1"/>
       </w:pPr>
-      <w:bookmarkStart w:id="16" w:name="_Toc309031571"/>
+      <w:bookmarkStart w:id="17" w:name="_Toc309031571"/>
       <w:r>
         <w:t>Legal framework</w:t>
       </w:r>
       <w:r>
         <w:t>s</w:t>
       </w:r>
-      <w:bookmarkEnd w:id="16"/>
+      <w:bookmarkEnd w:id="17"/>
     </w:p>
     <w:p>
       <w:r>
@@ -6715,11 +6723,11 @@
       <w:pPr>
         <w:pStyle w:val="Overskrift2"/>
       </w:pPr>
-      <w:bookmarkStart w:id="17" w:name="_Toc309031572"/>
+      <w:bookmarkStart w:id="18" w:name="_Toc309031572"/>
       <w:r>
         <w:t>Mechanical usage</w:t>
       </w:r>
-      <w:bookmarkEnd w:id="17"/>
+      <w:bookmarkEnd w:id="18"/>
     </w:p>
     <w:p>
       <w:r>
@@ -6855,11 +6863,11 @@
       <w:pPr>
         <w:pStyle w:val="Overskrift2"/>
       </w:pPr>
-      <w:bookmarkStart w:id="18" w:name="_Toc309031573"/>
+      <w:bookmarkStart w:id="19" w:name="_Toc309031573"/>
       <w:r>
         <w:t>AV License</w:t>
       </w:r>
-      <w:bookmarkEnd w:id="18"/>
+      <w:bookmarkEnd w:id="19"/>
     </w:p>
     <w:p>
       <w:r>
@@ -6968,11 +6976,11 @@
       <w:pPr>
         <w:pStyle w:val="Overskrift2"/>
       </w:pPr>
-      <w:bookmarkStart w:id="19" w:name="_Toc309031574"/>
+      <w:bookmarkStart w:id="20" w:name="_Toc309031574"/>
       <w:r>
         <w:t>Other usage</w:t>
       </w:r>
-      <w:bookmarkEnd w:id="19"/>
+      <w:bookmarkEnd w:id="20"/>
     </w:p>
     <w:p>
       <w:pPr>
@@ -7039,11 +7047,11 @@
       <w:pPr>
         <w:pStyle w:val="Overskrift1"/>
       </w:pPr>
-      <w:bookmarkStart w:id="20" w:name="_Toc309031575"/>
+      <w:bookmarkStart w:id="21" w:name="_Toc309031575"/>
       <w:r>
         <w:t>Breaking down barriers</w:t>
       </w:r>
-      <w:bookmarkEnd w:id="20"/>
+      <w:bookmarkEnd w:id="21"/>
     </w:p>
     <w:p>
       <w:r>
@@ -7250,7 +7258,7 @@
       <w:pPr>
         <w:pStyle w:val="Overskrift2"/>
       </w:pPr>
-      <w:bookmarkStart w:id="21" w:name="_Toc309031576"/>
+      <w:bookmarkStart w:id="22" w:name="_Toc309031576"/>
       <w:r>
         <w:t>Example:</w:t>
       </w:r>
@@ -7260,7 +7268,7 @@
       <w:r>
         <w:t>Sync Licensing</w:t>
       </w:r>
-      <w:bookmarkEnd w:id="21"/>
+      <w:bookmarkEnd w:id="22"/>
       <w:r>
         <w:t xml:space="preserve"> </w:t>
       </w:r>
@@ -7342,11 +7350,11 @@
       <w:r>
         <w:br w:type="page"/>
       </w:r>
-      <w:bookmarkStart w:id="22" w:name="_Toc309031577"/>
+      <w:bookmarkStart w:id="23" w:name="_Toc309031577"/>
       <w:r>
         <w:t>Example: Sync Licensing on DigiRAMP</w:t>
       </w:r>
-      <w:bookmarkEnd w:id="22"/>
+      <w:bookmarkEnd w:id="23"/>
     </w:p>
     <w:p>
       <w:r>
@@ -7427,14 +7435,14 @@
       <w:pPr>
         <w:pStyle w:val="Overskrift1"/>
       </w:pPr>
-      <w:bookmarkStart w:id="23" w:name="_Toc309031578"/>
+      <w:bookmarkStart w:id="24" w:name="_Toc309031578"/>
       <w:r>
         <w:t>Delivery</w:t>
       </w:r>
       <w:r>
         <w:t xml:space="preserve"> Networks</w:t>
       </w:r>
-      <w:bookmarkEnd w:id="23"/>
+      <w:bookmarkEnd w:id="24"/>
       <w:r>
         <w:t xml:space="preserve"> </w:t>
       </w:r>
@@ -7525,11 +7533,11 @@
       <w:pPr>
         <w:pStyle w:val="Overskrift2"/>
       </w:pPr>
-      <w:bookmarkStart w:id="24" w:name="_Toc309031579"/>
+      <w:bookmarkStart w:id="25" w:name="_Toc309031579"/>
       <w:r>
         <w:t>Scenario</w:t>
       </w:r>
-      <w:bookmarkEnd w:id="24"/>
+      <w:bookmarkEnd w:id="25"/>
     </w:p>
     <w:p>
       <w:r>
@@ -7566,22 +7574,22 @@
       <w:pPr>
         <w:pStyle w:val="Overskrift1"/>
       </w:pPr>
-      <w:bookmarkStart w:id="25" w:name="_Toc309031580"/>
+      <w:bookmarkStart w:id="26" w:name="_Toc309031580"/>
       <w:r>
         <w:t>Marked size and trends</w:t>
       </w:r>
-      <w:bookmarkEnd w:id="25"/>
+      <w:bookmarkEnd w:id="26"/>
     </w:p>
     <w:p/>
     <w:p>
       <w:pPr>
         <w:pStyle w:val="Overskrift2"/>
       </w:pPr>
-      <w:bookmarkStart w:id="26" w:name="_Toc309031581"/>
+      <w:bookmarkStart w:id="27" w:name="_Toc309031581"/>
       <w:r>
         <w:t>Publishing</w:t>
       </w:r>
-      <w:bookmarkEnd w:id="26"/>
+      <w:bookmarkEnd w:id="27"/>
     </w:p>
     <w:p>
       <w:r>
@@ -7658,11 +7666,11 @@
       <w:pPr>
         <w:pStyle w:val="Overskrift2"/>
       </w:pPr>
-      <w:bookmarkStart w:id="27" w:name="_Toc309031582"/>
+      <w:bookmarkStart w:id="28" w:name="_Toc309031582"/>
       <w:r>
         <w:t>Production and Creation</w:t>
       </w:r>
-      <w:bookmarkEnd w:id="27"/>
+      <w:bookmarkEnd w:id="28"/>
     </w:p>
     <w:p>
       <w:pPr>
@@ -7822,11 +7830,11 @@
           <w:szCs w:val="32"/>
         </w:rPr>
       </w:pPr>
-      <w:bookmarkStart w:id="28" w:name="_Toc309031583"/>
+      <w:bookmarkStart w:id="29" w:name="_Toc309031583"/>
       <w:r>
         <w:t>Distribution</w:t>
       </w:r>
-      <w:bookmarkEnd w:id="28"/>
+      <w:bookmarkEnd w:id="29"/>
     </w:p>
     <w:p>
       <w:pPr>
@@ -7933,11 +7941,11 @@
       <w:pPr>
         <w:pStyle w:val="Overskrift2"/>
       </w:pPr>
-      <w:bookmarkStart w:id="29" w:name="_Toc309031584"/>
+      <w:bookmarkStart w:id="30" w:name="_Toc309031584"/>
       <w:r>
         <w:t>Live Performance</w:t>
       </w:r>
-      <w:bookmarkEnd w:id="29"/>
+      <w:bookmarkEnd w:id="30"/>
     </w:p>
     <w:p>
       <w:r>
@@ -8014,11 +8022,11 @@
       <w:pPr>
         <w:pStyle w:val="Overskrift2"/>
       </w:pPr>
-      <w:bookmarkStart w:id="30" w:name="_Toc309031585"/>
+      <w:bookmarkStart w:id="31" w:name="_Toc309031585"/>
       <w:r>
         <w:t>Streaming</w:t>
       </w:r>
-      <w:bookmarkEnd w:id="30"/>
+      <w:bookmarkEnd w:id="31"/>
     </w:p>
     <w:p>
       <w:hyperlink r:id="rId19" w:history="1">
@@ -8230,17 +8238,17 @@
       <w:pPr>
         <w:pStyle w:val="Overskrift1"/>
       </w:pPr>
-      <w:bookmarkStart w:id="31" w:name="_Toc309031586"/>
+      <w:bookmarkStart w:id="32" w:name="_Toc309031586"/>
       <w:r>
         <w:t>Companies and competitors</w:t>
       </w:r>
-      <w:bookmarkEnd w:id="31"/>
+      <w:bookmarkEnd w:id="32"/>
     </w:p>
     <w:p>
       <w:pPr>
         <w:pStyle w:val="Overskrift2"/>
       </w:pPr>
-      <w:bookmarkStart w:id="32" w:name="_Toc309031587"/>
+      <w:bookmarkStart w:id="33" w:name="_Toc309031587"/>
       <w:r>
         <w:t>Indie</w:t>
       </w:r>
@@ -8253,7 +8261,7 @@
       <w:r>
         <w:t>labels</w:t>
       </w:r>
-      <w:bookmarkEnd w:id="32"/>
+      <w:bookmarkEnd w:id="33"/>
     </w:p>
     <w:p>
       <w:r>
@@ -8542,11 +8550,11 @@
       <w:pPr>
         <w:pStyle w:val="Overskrift2"/>
       </w:pPr>
-      <w:bookmarkStart w:id="33" w:name="_Toc309031588"/>
+      <w:bookmarkStart w:id="34" w:name="_Toc309031588"/>
       <w:r>
         <w:t>Majors</w:t>
       </w:r>
-      <w:bookmarkEnd w:id="33"/>
+      <w:bookmarkEnd w:id="34"/>
     </w:p>
     <w:p>
       <w:pPr>
@@ -9056,11 +9064,11 @@
       <w:pPr>
         <w:pStyle w:val="Overskrift2"/>
       </w:pPr>
-      <w:bookmarkStart w:id="34" w:name="_Toc309031589"/>
+      <w:bookmarkStart w:id="35" w:name="_Toc309031589"/>
       <w:r>
         <w:t>Streaming services</w:t>
       </w:r>
-      <w:bookmarkEnd w:id="34"/>
+      <w:bookmarkEnd w:id="35"/>
     </w:p>
     <w:p/>
     <w:p>
@@ -10009,11 +10017,11 @@
       <w:pPr>
         <w:pStyle w:val="Overskrift2"/>
       </w:pPr>
-      <w:bookmarkStart w:id="35" w:name="_Toc309031590"/>
+      <w:bookmarkStart w:id="36" w:name="_Toc309031590"/>
       <w:r>
         <w:t>Social networks</w:t>
       </w:r>
-      <w:bookmarkEnd w:id="35"/>
+      <w:bookmarkEnd w:id="36"/>
     </w:p>
     <w:p>
       <w:pPr>
@@ -10451,11 +10459,11 @@
       <w:pPr>
         <w:pStyle w:val="Overskrift2"/>
       </w:pPr>
-      <w:bookmarkStart w:id="36" w:name="_Toc309031591"/>
+      <w:bookmarkStart w:id="37" w:name="_Toc309031591"/>
       <w:r>
         <w:t>Aggregators</w:t>
       </w:r>
-      <w:bookmarkEnd w:id="36"/>
+      <w:bookmarkEnd w:id="37"/>
     </w:p>
     <w:p>
       <w:pPr>
@@ -10814,11 +10822,11 @@
       <w:pPr>
         <w:pStyle w:val="Overskrift1"/>
       </w:pPr>
-      <w:bookmarkStart w:id="37" w:name="_Toc309031592"/>
+      <w:bookmarkStart w:id="38" w:name="_Toc309031592"/>
       <w:r>
         <w:t>Recent Music Startups</w:t>
       </w:r>
-      <w:bookmarkEnd w:id="37"/>
+      <w:bookmarkEnd w:id="38"/>
       <w:r>
         <w:t xml:space="preserve"> </w:t>
       </w:r>
@@ -10834,11 +10842,11 @@
       <w:pPr>
         <w:pStyle w:val="Overskrift2"/>
       </w:pPr>
-      <w:bookmarkStart w:id="38" w:name="_Toc309031593"/>
+      <w:bookmarkStart w:id="39" w:name="_Toc309031593"/>
       <w:r>
         <w:t>Gigmor</w:t>
       </w:r>
-      <w:bookmarkEnd w:id="38"/>
+      <w:bookmarkEnd w:id="39"/>
     </w:p>
     <w:p>
       <w:hyperlink r:id="rId36" w:history="1">
@@ -10891,14 +10899,14 @@
       <w:pPr>
         <w:pStyle w:val="Overskrift2"/>
       </w:pPr>
-      <w:bookmarkStart w:id="39" w:name="_Toc309031594"/>
+      <w:bookmarkStart w:id="40" w:name="_Toc309031594"/>
       <w:r>
         <w:t>L</w:t>
       </w:r>
       <w:r>
         <w:t>inkfire</w:t>
       </w:r>
-      <w:bookmarkEnd w:id="39"/>
+      <w:bookmarkEnd w:id="40"/>
     </w:p>
     <w:p>
       <w:r>
@@ -11292,7 +11300,7 @@
           <w:sz w:val="32"/>
         </w:rPr>
       </w:pPr>
-      <w:bookmarkStart w:id="40" w:name="_Toc309031595"/>
+      <w:bookmarkStart w:id="41" w:name="_Toc309031595"/>
       <w:r>
         <w:t>Potential r</w:t>
       </w:r>
@@ -11305,7 +11313,7 @@
       <w:r>
         <w:t>streams for DigiRAMP</w:t>
       </w:r>
-      <w:bookmarkEnd w:id="40"/>
+      <w:bookmarkEnd w:id="41"/>
     </w:p>
     <w:p>
       <w:r>
@@ -11646,11 +11654,11 @@
       <w:pPr>
         <w:pStyle w:val="Overskrift1"/>
       </w:pPr>
-      <w:bookmarkStart w:id="41" w:name="_Toc309031596"/>
+      <w:bookmarkStart w:id="42" w:name="_Toc309031596"/>
       <w:r>
         <w:t>Business model</w:t>
       </w:r>
-      <w:bookmarkEnd w:id="41"/>
+      <w:bookmarkEnd w:id="42"/>
     </w:p>
     <w:p>
       <w:r>
@@ -11731,11 +11739,11 @@
       <w:pPr>
         <w:pStyle w:val="Overskrift1"/>
       </w:pPr>
-      <w:bookmarkStart w:id="42" w:name="_Toc309031597"/>
+      <w:bookmarkStart w:id="43" w:name="_Toc309031597"/>
       <w:r>
         <w:t>Branding</w:t>
       </w:r>
-      <w:bookmarkEnd w:id="42"/>
+      <w:bookmarkEnd w:id="43"/>
     </w:p>
     <w:p>
       <w:pPr>
@@ -11953,11 +11961,11 @@
       <w:pPr>
         <w:pStyle w:val="Overskrift2"/>
       </w:pPr>
-      <w:bookmarkStart w:id="43" w:name="_Toc309031598"/>
+      <w:bookmarkStart w:id="44" w:name="_Toc309031598"/>
       <w:r>
         <w:t>DigiRAMP lets user owns their life</w:t>
       </w:r>
-      <w:bookmarkEnd w:id="43"/>
+      <w:bookmarkEnd w:id="44"/>
     </w:p>
     <w:p>
       <w:r>
@@ -11983,7 +11991,7 @@
       <w:pPr>
         <w:pStyle w:val="Overskrift1"/>
       </w:pPr>
-      <w:bookmarkStart w:id="44" w:name="_Toc309031599"/>
+      <w:bookmarkStart w:id="45" w:name="_Toc309031599"/>
       <w:r>
         <w:t>Evaluation of</w:t>
       </w:r>
@@ -11993,7 +12001,7 @@
       <w:r>
         <w:t>user vs. company value on social networks</w:t>
       </w:r>
-      <w:bookmarkEnd w:id="44"/>
+      <w:bookmarkEnd w:id="45"/>
     </w:p>
     <w:p>
       <w:pPr>
@@ -12006,16 +12014,14 @@
       <w:pPr>
         <w:pStyle w:val="Overskrift2"/>
       </w:pPr>
-      <w:bookmarkStart w:id="45" w:name="_Toc309031600"/>
+      <w:bookmarkStart w:id="46" w:name="_Toc309031600"/>
       <w:r>
         <w:t>Hello</w:t>
       </w:r>
-      <w:bookmarkStart w:id="46" w:name="_GoBack"/>
+      <w:r>
+        <w:t>Clue</w:t>
+      </w:r>
       <w:bookmarkEnd w:id="46"/>
-      <w:r>
-        <w:t>Clue</w:t>
-      </w:r>
-      <w:bookmarkEnd w:id="45"/>
     </w:p>
     <w:p>
       <w:hyperlink r:id="rId39" w:history="1">

</xml_diff>